<commit_message>
Añadido ejercicios de Caja Negra
</commit_message>
<xml_diff>
--- a/Tema 5 - Pruebas/CajaBlanca/Caja Blanca.docx
+++ b/Tema 5 - Pruebas/CajaBlanca/Caja Blanca.docx
@@ -224,16 +224,25 @@
       <w:r>
         <w:t>N.º de nodos:</w:t>
       </w:r>
+      <w:r>
+        <w:t xml:space="preserve"> 9</w:t>
+      </w:r>
     </w:p>
     <w:p>
       <w:r>
         <w:t>N.º de nodos predicados:</w:t>
       </w:r>
+      <w:r>
+        <w:t xml:space="preserve"> 3</w:t>
+      </w:r>
     </w:p>
     <w:p>
       <w:r>
         <w:t>N.º de aristas:</w:t>
       </w:r>
+      <w:r>
+        <w:t xml:space="preserve"> 11</w:t>
+      </w:r>
     </w:p>
     <w:p>
       <w:r>
@@ -247,10 +256,132 @@
       <w:r>
         <w:t>:</w:t>
       </w:r>
+      <w:r>
+        <w:t xml:space="preserve"> 3+1=4 -&gt; Hay 4 caminos</w:t>
+      </w:r>
     </w:p>
     <w:p>
       <w:r>
         <w:t>CAMINOS Y CASOS DE PRUEBA:</w:t>
+      </w:r>
+    </w:p>
+    <w:p>
+      <w:r>
+        <w:t>Camino 1: 1-2-3-6-9</w:t>
+      </w:r>
+    </w:p>
+    <w:p>
+      <w:r>
+        <w:t>a&gt;1 falso, b&gt;5 verdadero</w:t>
+      </w:r>
+    </w:p>
+    <w:p>
+      <w:r>
+        <w:t>Caso de prueba: a=-1 b=6 c=431241</w:t>
+      </w:r>
+    </w:p>
+    <w:p>
+      <w:r>
+        <w:t>Resultado esperado: imprime 6</w:t>
+      </w:r>
+    </w:p>
+    <w:p/>
+    <w:p>
+      <w:r>
+        <w:lastRenderedPageBreak/>
+        <w:t>Camino 2: 1-2-5-9</w:t>
+      </w:r>
+    </w:p>
+    <w:p>
+      <w:r>
+        <w:t>a&gt;1 verdadero</w:t>
+      </w:r>
+    </w:p>
+    <w:p>
+      <w:r>
+        <w:t>Caso de prueba: a=2</w:t>
+      </w:r>
+      <w:r>
+        <w:t xml:space="preserve"> b=4 c=3</w:t>
+      </w:r>
+    </w:p>
+    <w:p>
+      <w:r>
+        <w:t>Resultado esperado: imprime 6.</w:t>
+      </w:r>
+    </w:p>
+    <w:p>
+      <w:r>
+        <w:t>Camino 3: 1-2-3-4-7-9</w:t>
+      </w:r>
+    </w:p>
+    <w:p>
+      <w:r>
+        <w:t>a&gt;1 falso; b&gt;5 falso; c&lt;2 verdadero.</w:t>
+      </w:r>
+    </w:p>
+    <w:p>
+      <w:r>
+        <w:t>Caso de prueba: a=-8; b=3; c=-25.</w:t>
+      </w:r>
+    </w:p>
+    <w:p>
+      <w:r>
+        <w:t>Resultado esperado: imprime 6.</w:t>
+      </w:r>
+    </w:p>
+    <w:p>
+      <w:r>
+        <w:t>Camino 4: 1-2-3-4-8-9</w:t>
+      </w:r>
+    </w:p>
+    <w:p>
+      <w:r>
+        <w:t xml:space="preserve">a&gt;1 </w:t>
+      </w:r>
+      <w:proofErr w:type="spellStart"/>
+      <w:proofErr w:type="gramStart"/>
+      <w:r>
+        <w:t>falso;b</w:t>
+      </w:r>
+      <w:proofErr w:type="spellEnd"/>
+      <w:proofErr w:type="gramEnd"/>
+      <w:r>
+        <w:t xml:space="preserve">&gt;5 </w:t>
+      </w:r>
+      <w:proofErr w:type="spellStart"/>
+      <w:r>
+        <w:t>falso;c</w:t>
+      </w:r>
+      <w:proofErr w:type="spellEnd"/>
+      <w:r>
+        <w:t>&lt;2 falso</w:t>
+      </w:r>
+    </w:p>
+    <w:p>
+      <w:r>
+        <w:t xml:space="preserve">Caso de </w:t>
+      </w:r>
+      <w:proofErr w:type="spellStart"/>
+      <w:r>
+        <w:t>pruba</w:t>
+      </w:r>
+      <w:proofErr w:type="spellEnd"/>
+      <w:r>
+        <w:t>: a=1; b=</w:t>
+      </w:r>
+      <w:proofErr w:type="gramStart"/>
+      <w:r>
+        <w:t>1;c</w:t>
+      </w:r>
+      <w:proofErr w:type="gramEnd"/>
+      <w:r>
+        <w:t>=3</w:t>
+      </w:r>
+    </w:p>
+    <w:p>
+      <w:r>
+        <w:t>Resultado esperado: imprime 4</w:t>
       </w:r>
     </w:p>
     <w:p/>
@@ -269,7 +400,6 @@
         <w:rPr>
           <w:noProof/>
         </w:rPr>
-        <w:lastRenderedPageBreak/>
         <w:drawing>
           <wp:anchor distT="0" distB="0" distL="114300" distR="114300" simplePos="0" relativeHeight="251660288" behindDoc="0" locked="0" layoutInCell="1" allowOverlap="1">
             <wp:simplePos x="0" y="0"/>
@@ -353,16 +483,25 @@
       <w:r>
         <w:t>N.º de nodos:</w:t>
       </w:r>
+      <w:r>
+        <w:t xml:space="preserve"> 4</w:t>
+      </w:r>
     </w:p>
     <w:p>
       <w:r>
         <w:t>N.º de nodos predicados:</w:t>
       </w:r>
+      <w:r>
+        <w:t xml:space="preserve"> 1</w:t>
+      </w:r>
     </w:p>
     <w:p>
       <w:r>
         <w:t>N.º de aristas:</w:t>
       </w:r>
+      <w:r>
+        <w:t xml:space="preserve"> 4</w:t>
+      </w:r>
     </w:p>
     <w:p>
       <w:r>
@@ -376,20 +515,69 @@
       <w:r>
         <w:t>:</w:t>
       </w:r>
+      <w:r>
+        <w:t xml:space="preserve"> 1+1=4-4+2=2</w:t>
+      </w:r>
     </w:p>
     <w:p>
       <w:r>
         <w:t>CAMINOS Y CASOS DE PRUEBA:</w:t>
       </w:r>
     </w:p>
+    <w:p>
+      <w:r>
+        <w:t>Camino 1: 1-2-4</w:t>
+      </w:r>
+    </w:p>
+    <w:p>
+      <w:r>
+        <w:t>i&lt;=n falso</w:t>
+      </w:r>
+    </w:p>
+    <w:p>
+      <w:r>
+        <w:t>n= -123</w:t>
+      </w:r>
+    </w:p>
+    <w:p>
+      <w:r>
+        <w:t>Resultado esperado: no hace nada</w:t>
+      </w:r>
+    </w:p>
     <w:p/>
     <w:p>
-      <w:pPr>
-        <w:rPr>
-          <w:b/>
-          <w:bCs/>
-        </w:rPr>
-      </w:pPr>
+      <w:r>
+        <w:t xml:space="preserve">Camino 2: 1-2-3-2 </w:t>
+      </w:r>
+    </w:p>
+    <w:p>
+      <w:r>
+        <w:t xml:space="preserve">i&lt;=n </w:t>
+      </w:r>
+      <w:proofErr w:type="spellStart"/>
+      <w:r>
+        <w:t>verdeadero</w:t>
+      </w:r>
+      <w:proofErr w:type="spellEnd"/>
+    </w:p>
+    <w:p>
+      <w:r>
+        <w:t>n=4</w:t>
+      </w:r>
+    </w:p>
+    <w:p>
+      <w:r>
+        <w:t>Resultado esperado: imprime los números del 1 al 4</w:t>
+      </w:r>
+    </w:p>
+    <w:p>
+      <w:pPr>
+        <w:rPr>
+          <w:b/>
+          <w:bCs/>
+        </w:rPr>
+      </w:pPr>
+      <w:bookmarkStart w:id="0" w:name="_GoBack"/>
       <w:r>
         <w:rPr>
           <w:noProof/>
@@ -451,6 +639,7 @@
           </wp:anchor>
         </w:drawing>
       </w:r>
+      <w:bookmarkEnd w:id="0"/>
       <w:r>
         <w:rPr>
           <w:b/>
@@ -924,8 +1113,6 @@
           <w:bCs/>
         </w:rPr>
       </w:pPr>
-      <w:bookmarkStart w:id="0" w:name="_GoBack"/>
-      <w:bookmarkEnd w:id="0"/>
     </w:p>
     <w:sectPr>
       <w:pgSz w:w="11906" w:h="16838"/>
@@ -1060,6 +1247,7 @@
     <w:lsdException w:name="HTML Sample" w:semiHidden="1" w:unhideWhenUsed="1"/>
     <w:lsdException w:name="HTML Typewriter" w:semiHidden="1" w:unhideWhenUsed="1"/>
     <w:lsdException w:name="HTML Variable" w:semiHidden="1" w:unhideWhenUsed="1"/>
+    <w:lsdException w:name="Normal Table" w:semiHidden="1" w:unhideWhenUsed="1"/>
     <w:lsdException w:name="annotation subject" w:semiHidden="1" w:unhideWhenUsed="1"/>
     <w:lsdException w:name="No List" w:semiHidden="1" w:unhideWhenUsed="1"/>
     <w:lsdException w:name="Outline List 1" w:semiHidden="1" w:unhideWhenUsed="1"/>
@@ -1105,9 +1293,11 @@
     <w:lsdException w:name="Table Subtle 1" w:semiHidden="1" w:unhideWhenUsed="1"/>
     <w:lsdException w:name="Table Subtle 2" w:semiHidden="1" w:unhideWhenUsed="1"/>
     <w:lsdException w:name="Table Web 1" w:semiHidden="1" w:unhideWhenUsed="1"/>
+    <w:lsdException w:name="Table Web 2" w:semiHidden="1" w:unhideWhenUsed="1"/>
     <w:lsdException w:name="Table Web 3" w:semiHidden="1" w:unhideWhenUsed="1"/>
     <w:lsdException w:name="Balloon Text" w:semiHidden="1" w:unhideWhenUsed="1"/>
     <w:lsdException w:name="Table Grid" w:uiPriority="39"/>
+    <w:lsdException w:name="Table Theme" w:semiHidden="1" w:unhideWhenUsed="1"/>
     <w:lsdException w:name="Placeholder Text" w:semiHidden="1"/>
     <w:lsdException w:name="No Spacing" w:uiPriority="1" w:qFormat="1"/>
     <w:lsdException w:name="Light Shading" w:uiPriority="60"/>

</xml_diff>